<commit_message>
beres revisi 2 dari pak iswanto
</commit_message>
<xml_diff>
--- a/docs/skripsi-document.docx
+++ b/docs/skripsi-document.docx
@@ -184,7 +184,7 @@
                 <w:szCs w:val="32"/>
               </w:rPr>
               <w:drawing>
-                <wp:inline distT="0" distB="0" distL="0" distR="0" wp14:anchorId="3726C287" wp14:editId="6390D079">
+                <wp:inline distT="0" distB="0" distL="0" distR="0" wp14:anchorId="3726C287" wp14:editId="3EC98C3A">
                   <wp:extent cx="1457325" cy="1477851"/>
                   <wp:effectExtent l="0" t="0" r="0" b="8255"/>
                   <wp:docPr id="835493375" name="Picture 1"/>
@@ -1930,6 +1930,7 @@
         <w:ind w:left="720"/>
         <w:jc w:val="both"/>
       </w:pPr>
+      <w:bookmarkStart w:id="0" w:name="_Hlk160809006"/>
       <w:r>
         <w:t xml:space="preserve">Kode </w:t>
       </w:r>
@@ -1965,6 +1966,7 @@
       <w:r>
         <w:t>, yang sering kali ditulis dalam bentuk fungsi, deskripsi, definisi, pemanggilan, metode, dan pernyataan operasional lainnya. Kode ini dirancang agar dapat dibaca manusia dan diformat dengan cara yang dapat dimengerti oleh pengembang dan pengguna lain</w:t>
       </w:r>
+      <w:bookmarkEnd w:id="0"/>
       <w:sdt>
         <w:sdtPr>
           <w:rPr>
@@ -2593,27 +2595,14 @@
       <w:r>
         <w:t>Tabel 1.</w:t>
       </w:r>
-      <w:r>
-        <w:fldChar w:fldCharType="begin"/>
-      </w:r>
-      <w:r>
-        <w:instrText xml:space="preserve"> SEQ Tabel_1. \* ARABIC </w:instrText>
-      </w:r>
-      <w:r>
-        <w:fldChar w:fldCharType="separate"/>
-      </w:r>
-      <w:r>
-        <w:rPr>
-          <w:noProof/>
-        </w:rPr>
-        <w:t>1</w:t>
-      </w:r>
-      <w:r>
-        <w:rPr>
-          <w:noProof/>
-        </w:rPr>
-        <w:fldChar w:fldCharType="end"/>
-      </w:r>
+      <w:fldSimple w:instr=" SEQ Tabel_1. \* ARABIC ">
+        <w:r>
+          <w:rPr>
+            <w:noProof/>
+          </w:rPr>
+          <w:t>1</w:t>
+        </w:r>
+      </w:fldSimple>
       <w:r>
         <w:t xml:space="preserve"> </w:t>
       </w:r>
@@ -3963,27 +3952,14 @@
       <w:r>
         <w:t>Gambar 3.</w:t>
       </w:r>
-      <w:r>
-        <w:fldChar w:fldCharType="begin"/>
-      </w:r>
-      <w:r>
-        <w:instrText xml:space="preserve"> SEQ Gambar_3. \* ARABIC </w:instrText>
-      </w:r>
-      <w:r>
-        <w:fldChar w:fldCharType="separate"/>
-      </w:r>
-      <w:r>
-        <w:rPr>
-          <w:noProof/>
-        </w:rPr>
-        <w:t>1</w:t>
-      </w:r>
-      <w:r>
-        <w:rPr>
-          <w:noProof/>
-        </w:rPr>
-        <w:fldChar w:fldCharType="end"/>
-      </w:r>
+      <w:fldSimple w:instr=" SEQ Gambar_3. \* ARABIC ">
+        <w:r>
+          <w:rPr>
+            <w:noProof/>
+          </w:rPr>
+          <w:t>1</w:t>
+        </w:r>
+      </w:fldSimple>
       <w:r>
         <w:t xml:space="preserve"> Flowchart Sistem </w:t>
       </w:r>
@@ -4340,27 +4316,14 @@
         <w:lastRenderedPageBreak/>
         <w:t>Gambar 3.</w:t>
       </w:r>
-      <w:r>
-        <w:fldChar w:fldCharType="begin"/>
-      </w:r>
-      <w:r>
-        <w:instrText xml:space="preserve"> SEQ Gambar_3. \* ARABIC </w:instrText>
-      </w:r>
-      <w:r>
-        <w:fldChar w:fldCharType="separate"/>
-      </w:r>
-      <w:r>
-        <w:rPr>
-          <w:noProof/>
-        </w:rPr>
-        <w:t>2</w:t>
-      </w:r>
-      <w:r>
-        <w:rPr>
-          <w:noProof/>
-        </w:rPr>
-        <w:fldChar w:fldCharType="end"/>
-      </w:r>
+      <w:fldSimple w:instr=" SEQ Gambar_3. \* ARABIC ">
+        <w:r>
+          <w:rPr>
+            <w:noProof/>
+          </w:rPr>
+          <w:t>2</w:t>
+        </w:r>
+      </w:fldSimple>
       <w:r>
         <w:t xml:space="preserve"> </w:t>
       </w:r>
@@ -4664,27 +4627,14 @@
         <w:lastRenderedPageBreak/>
         <w:t>Gambar 3.</w:t>
       </w:r>
-      <w:r>
-        <w:fldChar w:fldCharType="begin"/>
-      </w:r>
-      <w:r>
-        <w:instrText xml:space="preserve"> SEQ Gambar_3. \* ARABIC </w:instrText>
-      </w:r>
-      <w:r>
-        <w:fldChar w:fldCharType="separate"/>
-      </w:r>
-      <w:r>
-        <w:rPr>
-          <w:noProof/>
-        </w:rPr>
-        <w:t>3</w:t>
-      </w:r>
-      <w:r>
-        <w:rPr>
-          <w:noProof/>
-        </w:rPr>
-        <w:fldChar w:fldCharType="end"/>
-      </w:r>
+      <w:fldSimple w:instr=" SEQ Gambar_3. \* ARABIC ">
+        <w:r>
+          <w:rPr>
+            <w:noProof/>
+          </w:rPr>
+          <w:t>3</w:t>
+        </w:r>
+      </w:fldSimple>
       <w:r>
         <w:t xml:space="preserve"> Alur Penelitian</w:t>
       </w:r>
@@ -5013,27 +4963,14 @@
       <w:r>
         <w:t>Gambar 3.</w:t>
       </w:r>
-      <w:r>
-        <w:fldChar w:fldCharType="begin"/>
-      </w:r>
-      <w:r>
-        <w:instrText xml:space="preserve"> SEQ Gambar_3. \* ARABIC </w:instrText>
-      </w:r>
-      <w:r>
-        <w:fldChar w:fldCharType="separate"/>
-      </w:r>
-      <w:r>
-        <w:rPr>
-          <w:noProof/>
-        </w:rPr>
-        <w:t>4</w:t>
-      </w:r>
-      <w:r>
-        <w:rPr>
-          <w:noProof/>
-        </w:rPr>
-        <w:fldChar w:fldCharType="end"/>
-      </w:r>
+      <w:fldSimple w:instr=" SEQ Gambar_3. \* ARABIC ">
+        <w:r>
+          <w:rPr>
+            <w:noProof/>
+          </w:rPr>
+          <w:t>4</w:t>
+        </w:r>
+      </w:fldSimple>
       <w:r>
         <w:t xml:space="preserve"> </w:t>
       </w:r>
@@ -5168,27 +5105,14 @@
       <w:r>
         <w:t>Gambar 3.</w:t>
       </w:r>
-      <w:r>
-        <w:fldChar w:fldCharType="begin"/>
-      </w:r>
-      <w:r>
-        <w:instrText xml:space="preserve"> SEQ Gambar_3. \* ARABIC </w:instrText>
-      </w:r>
-      <w:r>
-        <w:fldChar w:fldCharType="separate"/>
-      </w:r>
-      <w:r>
-        <w:rPr>
-          <w:noProof/>
-        </w:rPr>
-        <w:t>5</w:t>
-      </w:r>
-      <w:r>
-        <w:rPr>
-          <w:noProof/>
-        </w:rPr>
-        <w:fldChar w:fldCharType="end"/>
-      </w:r>
+      <w:fldSimple w:instr=" SEQ Gambar_3. \* ARABIC ">
+        <w:r>
+          <w:rPr>
+            <w:noProof/>
+          </w:rPr>
+          <w:t>5</w:t>
+        </w:r>
+      </w:fldSimple>
       <w:r>
         <w:t xml:space="preserve"> </w:t>
       </w:r>
@@ -5239,7 +5163,7 @@
             <w:autoSpaceDE w:val="0"/>
             <w:autoSpaceDN w:val="0"/>
             <w:ind w:hanging="640"/>
-            <w:divId w:val="174420174"/>
+            <w:divId w:val="1376195714"/>
             <w:rPr>
               <w:rFonts w:eastAsia="Times New Roman"/>
               <w:kern w:val="0"/>
@@ -5266,7 +5190,7 @@
             <w:autoSpaceDE w:val="0"/>
             <w:autoSpaceDN w:val="0"/>
             <w:ind w:hanging="640"/>
-            <w:divId w:val="838614491"/>
+            <w:divId w:val="1805346693"/>
             <w:rPr>
               <w:rFonts w:eastAsia="Times New Roman"/>
             </w:rPr>
@@ -5290,7 +5214,7 @@
             <w:autoSpaceDE w:val="0"/>
             <w:autoSpaceDN w:val="0"/>
             <w:ind w:hanging="640"/>
-            <w:divId w:val="557786914"/>
+            <w:divId w:val="2116099004"/>
             <w:rPr>
               <w:rFonts w:eastAsia="Times New Roman"/>
             </w:rPr>
@@ -5314,7 +5238,7 @@
             <w:autoSpaceDE w:val="0"/>
             <w:autoSpaceDN w:val="0"/>
             <w:ind w:hanging="640"/>
-            <w:divId w:val="1673410635"/>
+            <w:divId w:val="383799012"/>
             <w:rPr>
               <w:rFonts w:eastAsia="Times New Roman"/>
             </w:rPr>
@@ -5338,7 +5262,7 @@
             <w:autoSpaceDE w:val="0"/>
             <w:autoSpaceDN w:val="0"/>
             <w:ind w:hanging="640"/>
-            <w:divId w:val="500005913"/>
+            <w:divId w:val="270163816"/>
             <w:rPr>
               <w:rFonts w:eastAsia="Times New Roman"/>
             </w:rPr>
@@ -5362,7 +5286,7 @@
             <w:autoSpaceDE w:val="0"/>
             <w:autoSpaceDN w:val="0"/>
             <w:ind w:hanging="640"/>
-            <w:divId w:val="148517208"/>
+            <w:divId w:val="502357068"/>
             <w:rPr>
               <w:rFonts w:eastAsia="Times New Roman"/>
             </w:rPr>
@@ -5400,7 +5324,7 @@
             <w:autoSpaceDE w:val="0"/>
             <w:autoSpaceDN w:val="0"/>
             <w:ind w:hanging="640"/>
-            <w:divId w:val="211308057"/>
+            <w:divId w:val="1729844144"/>
             <w:rPr>
               <w:rFonts w:eastAsia="Times New Roman"/>
             </w:rPr>
@@ -5424,7 +5348,7 @@
             <w:autoSpaceDE w:val="0"/>
             <w:autoSpaceDN w:val="0"/>
             <w:ind w:hanging="640"/>
-            <w:divId w:val="847477425"/>
+            <w:divId w:val="272368643"/>
             <w:rPr>
               <w:rFonts w:eastAsia="Times New Roman"/>
             </w:rPr>
@@ -5461,6 +5385,13 @@
           <w:pPr>
             <w:spacing w:line="259" w:lineRule="auto"/>
           </w:pPr>
+          <w:r>
+            <w:rPr>
+              <w:rFonts w:eastAsia="Times New Roman"/>
+            </w:rPr>
+            <w:lastRenderedPageBreak/>
+            <w:t> </w:t>
+          </w:r>
         </w:p>
       </w:sdtContent>
     </w:sdt>
@@ -7910,6 +7841,7 @@
     <w:rsid w:val="006E7AB3"/>
     <w:rsid w:val="0078211E"/>
     <w:rsid w:val="00794BD4"/>
+    <w:rsid w:val="007F3070"/>
     <w:rsid w:val="0086474A"/>
     <w:rsid w:val="00866ACF"/>
     <w:rsid w:val="00961341"/>
@@ -8685,30 +8617,6 @@
 </a:theme>
 </file>
 
-<file path=word/webextensions/taskpanes.xml><?xml version="1.0" encoding="utf-8"?>
-<wetp:taskpanes xmlns:wetp="http://schemas.microsoft.com/office/webextensions/taskpanes/2010/11">
-  <wetp:taskpane dockstate="right" visibility="0" width="350" row="0">
-    <wetp:webextensionref xmlns:r="http://schemas.openxmlformats.org/officeDocument/2006/relationships" r:id="rId1"/>
-  </wetp:taskpane>
-</wetp:taskpanes>
-</file>
-
-<file path=word/webextensions/webextension1.xml><?xml version="1.0" encoding="utf-8"?>
-<we:webextension xmlns:we="http://schemas.microsoft.com/office/webextensions/webextension/2010/11" id="{1E292651-C287-44A9-96E6-4B2BC1173EB2}">
-  <we:reference id="wa104382081" version="1.55.1.0" store="en-US" storeType="OMEX"/>
-  <we:alternateReferences>
-    <we:reference id="WA104382081" version="1.55.1.0" store="WA104382081" storeType="OMEX"/>
-  </we:alternateReferences>
-  <we:properties>
-    <we:property name="MENDELEY_CITATIONS" value="[{&quot;citationID&quot;:&quot;MENDELEY_CITATION_2bfc7fb5-3e89-4de6-ac04-68689a214c41&quot;,&quot;properties&quot;:{&quot;noteIndex&quot;:0},&quot;isEdited&quot;:false,&quot;manualOverride&quot;:{&quot;isManuallyOverridden&quot;:false,&quot;citeprocText&quot;:&quot;[1]&quot;,&quot;manualOverrideText&quot;:&quot;&quot;},&quot;citationTag&quot;:&quot;MENDELEY_CITATION_v3_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&quot;,&quot;citationItems&quot;:[{&quot;id&quot;:&quot;9269ad62-66c5-3baf-9b7b-7b00fce1c192&quot;,&quot;itemData&quot;:{&quot;type&quot;:&quot;webpage&quot;,&quot;id&quot;:&quot;9269ad62-66c5-3baf-9b7b-7b00fce1c192&quot;,&quot;title&quot;:&quot;Source Code&quot;,&quot;author&quot;:[{&quot;family&quot;:&quot;Scott Wallask&quot;,&quot;given&quot;:&quot;&quot;,&quot;parse-names&quot;:false,&quot;dropping-particle&quot;:&quot;&quot;,&quot;non-dropping-particle&quot;:&quot;&quot;}],&quot;container-title&quot;:&quot;www.techtarget.com&quot;,&quot;accessed&quot;:{&quot;date-parts&quot;:[[2023,12,13]]},&quot;URL&quot;:&quot;https://www.techtarget.com/searchapparchitecture/definition/source-code&quot;,&quot;issued&quot;:{&quot;date-parts&quot;:[[2023,1]]},&quot;container-title-short&quot;:&quot;&quot;},&quot;isTemporary&quot;:false}]},{&quot;citationID&quot;:&quot;MENDELEY_CITATION_c9a25206-8910-4450-bf96-551c86162e73&quot;,&quot;properties&quot;:{&quot;noteIndex&quot;:0},&quot;isEdited&quot;:false,&quot;manualOverride&quot;:{&quot;isManuallyOverridden&quot;:false,&quot;citeprocText&quot;:&quot;[2]&quot;,&quot;manualOverrideText&quot;:&quot;&quot;},&quot;citationTag&quot;:&quot;MENDELEY_CITATION_v3_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&quot;,&quot;citationItems&quot;:[{&quot;id&quot;:&quot;d34af7ae-81b7-3409-95e6-431fc527926d&quot;,&quot;itemData&quot;:{&quot;type&quot;:&quot;webpage&quot;,&quot;id&quot;:&quot;d34af7ae-81b7-3409-95e6-431fc527926d&quot;,&quot;title&quot;:&quot;Pengantar Asesmen, Penilaian, dan Evaluasi Pembelajaran&quot;,&quot;author&quot;:[{&quot;family&quot;:&quot;Universitas Islam Indonesia&quot;,&quot;given&quot;:&quot;&quot;,&quot;parse-names&quot;:false,&quot;dropping-particle&quot;:&quot;&quot;,&quot;non-dropping-particle&quot;:&quot;&quot;}],&quot;container-title&quot;:&quot;https://dpa.uii.ac.id&quot;,&quot;accessed&quot;:{&quot;date-parts&quot;:[[2024,2,6]]},&quot;URL&quot;:&quot;https://dpa.uii.ac.id/pengantar-asesmen-penilaian-evaluasi/#:~:text=Penilaian%20(grading)%20adalah%20proses%20penyematan,tersebut%20digunakan%20sebagai%20bahan%20evaluasi.&quot;,&quot;issued&quot;:{&quot;date-parts&quot;:[[2022,2,1]]},&quot;container-title-short&quot;:&quot;&quot;},&quot;isTemporary&quot;:false}]},{&quot;citationID&quot;:&quot;MENDELEY_CITATION_5f2f593c-cb58-49b2-9d95-f6e1ab97e3c9&quot;,&quot;properties&quot;:{&quot;noteIndex&quot;:0},&quot;isEdited&quot;:false,&quot;manualOverride&quot;:{&quot;isManuallyOverridden&quot;:false,&quot;citeprocText&quot;:&quot;[3]&quot;,&quot;manualOverrideText&quot;:&quot;&quot;},&quot;citationTag&quot;:&quot;MENDELEY_CITATION_v3_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&quot;,&quot;citationItems&quot;:[{&quot;id&quot;:&quot;1a6ec99c-cb66-3fa2-bffc-3575d7eaaae9&quot;,&quot;itemData&quot;:{&quot;type&quot;:&quot;webpage&quot;,&quot;id&quot;:&quot;1a6ec99c-cb66-3fa2-bffc-3575d7eaaae9&quot;,&quot;title&quot;:&quot;Source Code&quot;,&quot;author&quot;:[{&quot;family&quot;:&quot;Dwi Arizki Verdianto&quot;,&quot;given&quot;:&quot;&quot;,&quot;parse-names&quot;:false,&quot;dropping-particle&quot;:&quot;&quot;,&quot;non-dropping-particle&quot;:&quot;&quot;}],&quot;container-title&quot;:&quot;teknogram.id&quot;,&quot;accessed&quot;:{&quot;date-parts&quot;:[[2023,12,14]]},&quot;URL&quot;:&quot;https://teknogram.id/kamus/source-code/&quot;,&quot;issued&quot;:{&quot;date-parts&quot;:[[2023,12,1]]},&quot;container-title-short&quot;:&quot;&quot;},&quot;isTemporary&quot;:false}]},{&quot;citationID&quot;:&quot;MENDELEY_CITATION_4610bb17-950c-42d4-b1fc-34ea4f36301d&quot;,&quot;properties&quot;:{&quot;noteIndex&quot;:0},&quot;isEdited&quot;:false,&quot;manualOverride&quot;:{&quot;isManuallyOverridden&quot;:false,&quot;citeprocText&quot;:&quot;[4]&quot;,&quot;manualOverrideText&quot;:&quot;&quot;},&quot;citationTag&quot;:&quot;MENDELEY_CITATION_v3_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&quot;,&quot;citationItems&quot;:[{&quot;id&quot;:&quot;2cae32d6-da8a-36f0-8521-d4f8596d3fcb&quot;,&quot;itemData&quot;:{&quot;type&quot;:&quot;report&quot;,&quot;id&quot;:&quot;2cae32d6-da8a-36f0-8521-d4f8596d3fcb&quot;,&quot;title&quot;:&quot;Building a Comprehensive Content Management System with NPM, Vue.js, Node.js, Postgresql, and Strap&quot;,&quot;author&quot;:[{&quot;family&quot;:&quot;Alhazmy&quot;,&quot;given&quot;:&quot;Nashri Aziz&quot;,&quot;parse-names&quot;:false,&quot;dropping-particle&quot;:&quot;&quot;,&quot;non-dropping-particle&quot;:&quot;&quot;},{&quot;family&quot;:&quot;Chandra&quot;,&quot;given&quot;:&quot;Zahran Nurafi&quot;,&quot;parse-names&quot;:false,&quot;dropping-particle&quot;:&quot;&quot;,&quot;non-dropping-particle&quot;:&quot;&quot;},{&quot;family&quot;:&quot;Atmadiputra&quot;,&quot;given&quot;:&quot;Pradana&quot;,&quot;parse-names&quot;:false,&quot;dropping-particle&quot;:&quot;&quot;,&quot;non-dropping-particle&quot;:&quot;&quot;},{&quot;family&quot;:&quot;Triyana&quot;,&quot;given&quot;:&quot;Yudi&quot;,&quot;parse-names&quot;:false,&quot;dropping-particle&quot;:&quot;&quot;,&quot;non-dropping-particle&quot;:&quot;&quot;}],&quot;container-title&quot;:&quot;Liaison Journal Of Engineering&quot;,&quot;issued&quot;:{&quot;date-parts&quot;:[[2023]]},&quot;number-of-pages&quot;:&quot;2809-5243&quot;,&quot;abstract&quot;:&quot;This article presents a content management system built using NPM v6.14.17, Vue.js v3.x, Node.js v14.20.1, Postgresql v13.2.1, and Strapi v3.6.6. The system provides various functionalities such as an Ongoing request and assessment dashboard, courier request management, meeting room booking, stationery management, tools request management, and transportation request management. Users can create requests for different categories and the admin can approve or reject requests. Additionally, the system allows users to generate reports on stock flow, courier activities, and driver assessment. The Master Data section enables users to view, search, and perform CRUD operations. The system offers a comprehensive solution for efficient content management.&quot;,&quot;issue&quot;:&quot;1&quot;,&quot;volume&quot;:&quot;3&quot;,&quot;container-title-short&quot;:&quot;&quot;},&quot;isTemporary&quot;:false}]},{&quot;citationID&quot;:&quot;MENDELEY_CITATION_5592deb0-75bf-4c55-89c0-08c5e2f3b817&quot;,&quot;properties&quot;:{&quot;noteIndex&quot;:0},&quot;isEdited&quot;:false,&quot;manualOverride&quot;:{&quot;isManuallyOverridden&quot;:false,&quot;citeprocText&quot;:&quot;[4]&quot;,&quot;manualOverrideText&quot;:&quot;&quot;},&quot;citationTag&quot;:&quot;MENDELEY_CITATION_v3_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&quot;,&quot;citationItems&quot;:[{&quot;id&quot;:&quot;2cae32d6-da8a-36f0-8521-d4f8596d3fcb&quot;,&quot;itemData&quot;:{&quot;type&quot;:&quot;report&quot;,&quot;id&quot;:&quot;2cae32d6-da8a-36f0-8521-d4f8596d3fcb&quot;,&quot;title&quot;:&quot;Building a Comprehensive Content Management System with NPM, Vue.js, Node.js, Postgresql, and Strap&quot;,&quot;author&quot;:[{&quot;family&quot;:&quot;Alhazmy&quot;,&quot;given&quot;:&quot;Nashri Aziz&quot;,&quot;parse-names&quot;:false,&quot;dropping-particle&quot;:&quot;&quot;,&quot;non-dropping-particle&quot;:&quot;&quot;},{&quot;family&quot;:&quot;Chandra&quot;,&quot;given&quot;:&quot;Zahran Nurafi&quot;,&quot;parse-names&quot;:false,&quot;dropping-particle&quot;:&quot;&quot;,&quot;non-dropping-particle&quot;:&quot;&quot;},{&quot;family&quot;:&quot;Atmadiputra&quot;,&quot;given&quot;:&quot;Pradana&quot;,&quot;parse-names&quot;:false,&quot;dropping-particle&quot;:&quot;&quot;,&quot;non-dropping-particle&quot;:&quot;&quot;},{&quot;family&quot;:&quot;Triyana&quot;,&quot;given&quot;:&quot;Yudi&quot;,&quot;parse-names&quot;:false,&quot;dropping-particle&quot;:&quot;&quot;,&quot;non-dropping-particle&quot;:&quot;&quot;}],&quot;container-title&quot;:&quot;Liaison Journal Of Engineering&quot;,&quot;issued&quot;:{&quot;date-parts&quot;:[[2023]]},&quot;number-of-pages&quot;:&quot;2809-5243&quot;,&quot;abstract&quot;:&quot;This article presents a content management system built using NPM v6.14.17, Vue.js v3.x, Node.js v14.20.1, Postgresql v13.2.1, and Strapi v3.6.6. The system provides various functionalities such as an Ongoing request and assessment dashboard, courier request management, meeting room booking, stationery management, tools request management, and transportation request management. Users can create requests for different categories and the admin can approve or reject requests. Additionally, the system allows users to generate reports on stock flow, courier activities, and driver assessment. The Master Data section enables users to view, search, and perform CRUD operations. The system offers a comprehensive solution for efficient content management.&quot;,&quot;issue&quot;:&quot;1&quot;,&quot;volume&quot;:&quot;3&quot;,&quot;container-title-short&quot;:&quot;&quot;},&quot;isTemporary&quot;:false}]},{&quot;citationID&quot;:&quot;MENDELEY_CITATION_bc72f934-9187-4162-aa13-3dc885a1d244&quot;,&quot;properties&quot;:{&quot;noteIndex&quot;:0},&quot;isEdited&quot;:false,&quot;manualOverride&quot;:{&quot;isManuallyOverridden&quot;:false,&quot;citeprocText&quot;:&quot;[5]&quot;,&quot;manualOverrideText&quot;:&quot;&quot;},&quot;citationTag&quot;:&quot;MENDELEY_CITATION_v3_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&quot;,&quot;citationItems&quot;:[{&quot;id&quot;:&quot;77d0d480-cdb0-32e8-9265-31af9d291e26&quot;,&quot;itemData&quot;:{&quot;type&quot;:&quot;webpage&quot;,&quot;id&quot;:&quot;77d0d480-cdb0-32e8-9265-31af9d291e26&quot;,&quot;title&quot;:&quot;Testing NodeJs/Express API with Jest and Supertest&quot;,&quot;author&quot;:[{&quot;family&quot;:&quot;Chinedu Orie&quot;,&quot;given&quot;:&quot;&quot;,&quot;parse-names&quot;:false,&quot;dropping-particle&quot;:&quot;&quot;,&quot;non-dropping-particle&quot;:&quot;&quot;}],&quot;container-title&quot;:&quot;dev.to&quot;,&quot;accessed&quot;:{&quot;date-parts&quot;:[[2023,12,15]]},&quot;URL&quot;:&quot;https://dev.to/nedsoft/testing-nodejs-express-api-with-jest-and-supertest-1km6&quot;,&quot;issued&quot;:{&quot;date-parts&quot;:[[2019,8,27]]},&quot;container-title-short&quot;:&quot;&quot;},&quot;isTemporary&quot;:false}]},{&quot;citationID&quot;:&quot;MENDELEY_CITATION_c1fc056c-1f05-4a17-a34f-26e98d873a1c&quot;,&quot;properties&quot;:{&quot;noteIndex&quot;:0},&quot;isEdited&quot;:false,&quot;manualOverride&quot;:{&quot;isManuallyOverridden&quot;:false,&quot;citeprocText&quot;:&quot;[5]&quot;,&quot;manualOverrideText&quot;:&quot;&quot;},&quot;citationTag&quot;:&quot;MENDELEY_CITATION_v3_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&quot;,&quot;citationItems&quot;:[{&quot;id&quot;:&quot;77d0d480-cdb0-32e8-9265-31af9d291e26&quot;,&quot;itemData&quot;:{&quot;type&quot;:&quot;webpage&quot;,&quot;id&quot;:&quot;77d0d480-cdb0-32e8-9265-31af9d291e26&quot;,&quot;title&quot;:&quot;Testing NodeJs/Express API with Jest and Supertest&quot;,&quot;author&quot;:[{&quot;family&quot;:&quot;Chinedu Orie&quot;,&quot;given&quot;:&quot;&quot;,&quot;parse-names&quot;:false,&quot;dropping-particle&quot;:&quot;&quot;,&quot;non-dropping-particle&quot;:&quot;&quot;}],&quot;container-title&quot;:&quot;dev.to&quot;,&quot;accessed&quot;:{&quot;date-parts&quot;:[[2023,12,15]]},&quot;URL&quot;:&quot;https://dev.to/nedsoft/testing-nodejs-express-api-with-jest-and-supertest-1km6&quot;,&quot;issued&quot;:{&quot;date-parts&quot;:[[2019,8,27]]},&quot;container-title-short&quot;:&quot;&quot;},&quot;isTemporary&quot;:false}]},{&quot;citationID&quot;:&quot;MENDELEY_CITATION_21f8be36-2ca2-428a-92c3-1497c15400dd&quot;,&quot;properties&quot;:{&quot;noteIndex&quot;:0},&quot;isEdited&quot;:false,&quot;manualOverride&quot;:{&quot;isManuallyOverridden&quot;:false,&quot;citeprocText&quot;:&quot;[6]&quot;,&quot;manualOverrideText&quot;:&quot;&quot;},&quot;citationTag&quot;:&quot;MENDELEY_CITATION_v3_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&quot;,&quot;citationItems&quot;:[{&quot;id&quot;:&quot;c7f1a0dd-2460-33d3-953e-c8d21707cd3f&quot;,&quot;itemData&quot;:{&quot;type&quot;:&quot;article-journal&quot;,&quot;id&quot;:&quot;c7f1a0dd-2460-33d3-953e-c8d21707cd3f&quot;,&quot;title&quot;:&quot;Black Box Testing&quot;,&quot;author&quot;:[{&quot;family&quot;:&quot;Prof. S.K.Totade&quot;,&quot;given&quot;:&quot;&quot;,&quot;parse-names&quot;:false,&quot;dropping-particle&quot;:&quot;&quot;,&quot;non-dropping-particle&quot;:&quot;&quot;},{&quot;family&quot;:&quot;Trupti Tayde&quot;,&quot;given&quot;:&quot;&quot;,&quot;parse-names&quot;:false,&quot;dropping-particle&quot;:&quot;&quot;,&quot;non-dropping-particle&quot;:&quot;&quot;},{&quot;family&quot;:&quot;Pranali Dhole&quot;,&quot;given&quot;:&quot;&quot;,&quot;parse-names&quot;:false,&quot;dropping-particle&quot;:&quot;&quot;,&quot;non-dropping-particle&quot;:&quot;&quot;}],&quot;container-title&quot;:&quot;f Innovations in Engineering and Technology (IRJIET)&quot;,&quot;DOI&quot;:&quot;https://doi.org/10.47001/IRJIET/2023.710089&quot;,&quot;issued&quot;:{&quot;date-parts&quot;:[[2023]]},&quot;volume&quot;:&quot;Volume 7&quot;,&quot;container-title-short&quot;:&quot;&quot;},&quot;isTemporary&quot;:false}]},{&quot;citationID&quot;:&quot;MENDELEY_CITATION_a08a5773-7e05-4503-a11b-b63c886049c1&quot;,&quot;properties&quot;:{&quot;noteIndex&quot;:0},&quot;isEdited&quot;:false,&quot;manualOverride&quot;:{&quot;isManuallyOverridden&quot;:false,&quot;citeprocText&quot;:&quot;[7]&quot;,&quot;manualOverrideText&quot;:&quot;&quot;},&quot;citationTag&quot;:&quot;MENDELEY_CITATION_v3_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&quot;,&quot;citationItems&quot;:[{&quot;id&quot;:&quot;868949f8-7571-3f91-a7c7-5061eb5dc870&quot;,&quot;itemData&quot;:{&quot;type&quot;:&quot;webpage&quot;,&quot;id&quot;:&quot;868949f8-7571-3f91-a7c7-5061eb5dc870&quot;,&quot;title&quot;:&quot;Flowchart Adalah: Fungsi, Jenis, Simbol, dan Contohnya&quot;,&quot;author&quot;:[{&quot;family&quot;:&quot;Rony Setiawan&quot;,&quot;given&quot;:&quot;&quot;,&quot;parse-names&quot;:false,&quot;dropping-particle&quot;:&quot;&quot;,&quot;non-dropping-particle&quot;:&quot;&quot;}],&quot;container-title&quot;:&quot;www.dicoding.com&quot;,&quot;accessed&quot;:{&quot;date-parts&quot;:[[2023,12,15]]},&quot;URL&quot;:&quot;https://www.dicoding.com/blog/flowchart-adalah/&quot;,&quot;issued&quot;:{&quot;date-parts&quot;:[[2021,8,4]]},&quot;container-title-short&quot;:&quot;&quot;},&quot;isTemporary&quot;:false}]},{&quot;citationID&quot;:&quot;MENDELEY_CITATION_235a2fc0-a5e6-4750-b144-9d2934a05665&quot;,&quot;properties&quot;:{&quot;noteIndex&quot;:0},&quot;isEdited&quot;:false,&quot;manualOverride&quot;:{&quot;isManuallyOverridden&quot;:false,&quot;citeprocText&quot;:&quot;[8]&quot;,&quot;manualOverrideText&quot;:&quot;&quot;},&quot;citationTag&quot;:&quot;MENDELEY_CITATION_v3_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&quot;,&quot;citationItems&quot;:[{&quot;id&quot;:&quot;e7715267-ae0e-3763-bd08-cb4352e6d21f&quot;,&quot;itemData&quot;:{&quot;type&quot;:&quot;book&quot;,&quot;id&quot;:&quot;e7715267-ae0e-3763-bd08-cb4352e6d21f&quot;,&quot;title&quot;:&quot;Software engineering: a practitioner’s approach&quot;,&quot;author&quot;:[{&quot;family&quot;:&quot;Roger&quot;,&quot;given&quot;:&quot;S Pressman&quot;,&quot;parse-names&quot;:false,&quot;dropping-particle&quot;:&quot;&quot;,&quot;non-dropping-particle&quot;:&quot;&quot;},{&quot;family&quot;:&quot;Bruce&quot;,&quot;given&quot;:&quot;R Maxin&quot;,&quot;parse-names&quot;:false,&quot;dropping-particle&quot;:&quot;&quot;,&quot;non-dropping-particle&quot;:&quot;&quot;}],&quot;accessed&quot;:{&quot;date-parts&quot;:[[2023,12,15]]},&quot;ISBN&quot;:&quot;0078022126&quot;,&quot;URL&quot;:&quot;https://dspace.agu.edu.vn/handle/agu_library/13103&quot;,&quot;issued&quot;:{&quot;date-parts&quot;:[[2015]]},&quot;publisher&quot;:&quot;McGraw-Hill Education&quot;,&quot;container-title-short&quot;:&quot;&quot;},&quot;isTemporary&quot;:false}]}]"/>
-    <we:property name="MENDELEY_CITATIONS_LOCALE_CODE" value="&quot;id-ID&quot;"/>
-    <we:property name="MENDELEY_CITATIONS_STYLE" value="{&quot;id&quot;:&quot;https://www.zotero.org/styles/ieee&quot;,&quot;title&quot;:&quot;IEEE&quot;,&quot;format&quot;:&quot;numeric&quot;,&quot;defaultLocale&quot;:null,&quot;isLocaleCodeValid&quot;:true}"/>
-  </we:properties>
-  <we:bindings/>
-  <we:snapshot xmlns:r="http://schemas.openxmlformats.org/officeDocument/2006/relationships"/>
-</we:webextension>
-</file>
-
 <file path=customXml/item1.xml><?xml version="1.0" encoding="utf-8"?>
 <b:Sources xmlns:b="http://schemas.openxmlformats.org/officeDocument/2006/bibliography" xmlns="http://schemas.openxmlformats.org/officeDocument/2006/bibliography" SelectedStyle="\IEEE2006OfficeOnline.xsl" StyleName="IEEE" Version="2006"/>
 </file>

</xml_diff>